<commit_message>
alterei o doc do word
</commit_message>
<xml_diff>
--- a/testestsetsetset.docx
+++ b/testestsetsetset.docx
@@ -4,7 +4,57 @@
   <w:body>
     <w:p>
       <w:r>
-        <w:t>testestsetsetset</w:t>
+        <w:t>T</w:t>
+      </w:r>
+      <w:r>
+        <w:t>est</w:t>
+      </w:r>
+      <w:r>
+        <w:t>e</w:t>
+      </w:r>
+    </w:p>
+    <w:p/>
+    <w:p>
+      <w:r>
+        <w:t>Adasdas</w:t>
+      </w:r>
+    </w:p>
+    <w:p/>
+    <w:p>
+      <w:r>
+        <w:t>Asdasd</w:t>
+      </w:r>
+    </w:p>
+    <w:p/>
+    <w:p/>
+    <w:p>
+      <w:r>
+        <w:t>Asd</w:t>
+      </w:r>
+    </w:p>
+    <w:p>
+      <w:r>
+        <w:t>As</w:t>
+      </w:r>
+    </w:p>
+    <w:p>
+      <w:r>
+        <w:t>D</w:t>
+      </w:r>
+    </w:p>
+    <w:p>
+      <w:r>
+        <w:t>Asd</w:t>
+      </w:r>
+    </w:p>
+    <w:p>
+      <w:r>
+        <w:t>Asd</w:t>
+      </w:r>
+    </w:p>
+    <w:p>
+      <w:r>
+        <w:t>as</w:t>
       </w:r>
     </w:p>
     <w:sectPr>

</xml_diff>